<commit_message>
update proposal1.7, add srs 0.2
</commit_message>
<xml_diff>
--- a/draft-1.7.docx
+++ b/draft-1.7.docx
@@ -15233,27 +15233,14 @@
       <w:r>
         <w:t xml:space="preserve">Figure </w:t>
       </w:r>
-      <w:r>
-        <w:fldChar w:fldCharType="begin"/>
-      </w:r>
-      <w:r>
-        <w:instrText xml:space="preserve"> SEQ Figure \* ARABIC </w:instrText>
-      </w:r>
-      <w:r>
-        <w:fldChar w:fldCharType="separate"/>
-      </w:r>
-      <w:r>
-        <w:rPr>
-          <w:noProof/>
-        </w:rPr>
-        <w:t>13</w:t>
-      </w:r>
-      <w:r>
-        <w:rPr>
-          <w:noProof/>
-        </w:rPr>
-        <w:fldChar w:fldCharType="end"/>
-      </w:r>
+      <w:fldSimple w:instr=" SEQ Figure \* ARABIC ">
+        <w:r>
+          <w:rPr>
+            <w:noProof/>
+          </w:rPr>
+          <w:t>13</w:t>
+        </w:r>
+      </w:fldSimple>
       <w:r>
         <w:rPr>
           <w:noProof/>
@@ -17776,24 +17763,14 @@
       <w:r>
         <w:t xml:space="preserve">Figure </w:t>
       </w:r>
-      <w:r>
-        <w:fldChar w:fldCharType="begin"/>
-      </w:r>
-      <w:r>
-        <w:instrText xml:space="preserve"> SEQ Figure \* ARABIC </w:instrText>
-      </w:r>
-      <w:r>
-        <w:fldChar w:fldCharType="separate"/>
-      </w:r>
-      <w:r>
-        <w:rPr>
-          <w:noProof/>
-        </w:rPr>
-        <w:t>17</w:t>
-      </w:r>
-      <w:r>
-        <w:fldChar w:fldCharType="end"/>
-      </w:r>
+      <w:fldSimple w:instr=" SEQ Figure \* ARABIC ">
+        <w:r>
+          <w:rPr>
+            <w:noProof/>
+          </w:rPr>
+          <w:t>17</w:t>
+        </w:r>
+      </w:fldSimple>
       <w:r>
         <w:t xml:space="preserve"> GitHub logo</w:t>
       </w:r>
@@ -18394,24 +18371,14 @@
       <w:r>
         <w:t xml:space="preserve">Figure </w:t>
       </w:r>
-      <w:r>
-        <w:fldChar w:fldCharType="begin"/>
-      </w:r>
-      <w:r>
-        <w:instrText xml:space="preserve"> SEQ Figure \* ARABIC </w:instrText>
-      </w:r>
-      <w:r>
-        <w:fldChar w:fldCharType="separate"/>
-      </w:r>
-      <w:r>
-        <w:rPr>
-          <w:noProof/>
-        </w:rPr>
-        <w:t>18</w:t>
-      </w:r>
-      <w:r>
-        <w:fldChar w:fldCharType="end"/>
-      </w:r>
+      <w:fldSimple w:instr=" SEQ Figure \* ARABIC ">
+        <w:r>
+          <w:rPr>
+            <w:noProof/>
+          </w:rPr>
+          <w:t>18</w:t>
+        </w:r>
+      </w:fldSimple>
       <w:r>
         <w:rPr>
           <w:noProof/>
@@ -19301,24 +19268,14 @@
       <w:r>
         <w:t xml:space="preserve">Figure </w:t>
       </w:r>
-      <w:r>
-        <w:fldChar w:fldCharType="begin"/>
-      </w:r>
-      <w:r>
-        <w:instrText xml:space="preserve"> SEQ Figure \* ARABIC </w:instrText>
-      </w:r>
-      <w:r>
-        <w:fldChar w:fldCharType="separate"/>
-      </w:r>
-      <w:r>
-        <w:rPr>
-          <w:noProof/>
-        </w:rPr>
-        <w:t>19</w:t>
-      </w:r>
-      <w:r>
-        <w:fldChar w:fldCharType="end"/>
-      </w:r>
+      <w:fldSimple w:instr=" SEQ Figure \* ARABIC ">
+        <w:r>
+          <w:rPr>
+            <w:noProof/>
+          </w:rPr>
+          <w:t>19</w:t>
+        </w:r>
+      </w:fldSimple>
       <w:r>
         <w:rPr>
           <w:noProof/>
@@ -22380,27 +22337,14 @@
       <w:r>
         <w:t xml:space="preserve">Figure </w:t>
       </w:r>
-      <w:r>
-        <w:fldChar w:fldCharType="begin"/>
-      </w:r>
-      <w:r>
-        <w:instrText xml:space="preserve"> SEQ Figure \* ARABIC </w:instrText>
-      </w:r>
-      <w:r>
-        <w:fldChar w:fldCharType="separate"/>
-      </w:r>
-      <w:r>
-        <w:rPr>
-          <w:noProof/>
-        </w:rPr>
-        <w:t>20</w:t>
-      </w:r>
-      <w:r>
-        <w:rPr>
-          <w:noProof/>
-        </w:rPr>
-        <w:fldChar w:fldCharType="end"/>
-      </w:r>
+      <w:fldSimple w:instr=" SEQ Figure \* ARABIC ">
+        <w:r>
+          <w:rPr>
+            <w:noProof/>
+          </w:rPr>
+          <w:t>20</w:t>
+        </w:r>
+      </w:fldSimple>
       <w:r>
         <w:rPr>
           <w:noProof/>
@@ -22574,7 +22518,41 @@
           <w:sz w:val="24"/>
           <w:szCs w:val="24"/>
         </w:rPr>
-        <w:t>Users can login into the system.</w:t>
+        <w:t>Users</w:t>
+      </w:r>
+      <w:r>
+        <w:rPr>
+          <w:rFonts w:ascii="Times New Roman" w:hAnsi="Times New Roman" w:cs="Times New Roman"/>
+          <w:sz w:val="24"/>
+          <w:szCs w:val="24"/>
+        </w:rPr>
+        <w:t xml:space="preserve"> </w:t>
+      </w:r>
+      <w:bookmarkStart w:id="63" w:name="_GoBack"/>
+      <w:r>
+        <w:rPr>
+          <w:rFonts w:ascii="Times New Roman" w:hAnsi="Times New Roman" w:cs="Times New Roman"/>
+          <w:sz w:val="24"/>
+          <w:szCs w:val="24"/>
+        </w:rPr>
+        <w:t>(Student, Mentor, Supervisor)</w:t>
+      </w:r>
+      <w:r>
+        <w:rPr>
+          <w:rFonts w:ascii="Times New Roman" w:hAnsi="Times New Roman" w:cs="Times New Roman"/>
+          <w:sz w:val="24"/>
+          <w:szCs w:val="24"/>
+        </w:rPr>
+        <w:t xml:space="preserve"> </w:t>
+      </w:r>
+      <w:bookmarkEnd w:id="63"/>
+      <w:r>
+        <w:rPr>
+          <w:rFonts w:ascii="Times New Roman" w:hAnsi="Times New Roman" w:cs="Times New Roman"/>
+          <w:sz w:val="24"/>
+          <w:szCs w:val="24"/>
+        </w:rPr>
+        <w:t>can login into the system.</w:t>
       </w:r>
     </w:p>
     <w:p>
@@ -22651,7 +22629,15 @@
           <w:sz w:val="24"/>
           <w:szCs w:val="24"/>
         </w:rPr>
-        <w:t>Users (Students, Mentors, Supervisor) can view tasks</w:t>
+        <w:t>Students</w:t>
+      </w:r>
+      <w:r>
+        <w:rPr>
+          <w:rFonts w:ascii="Times New Roman" w:hAnsi="Times New Roman" w:cs="Times New Roman"/>
+          <w:sz w:val="24"/>
+          <w:szCs w:val="24"/>
+        </w:rPr>
+        <w:t xml:space="preserve"> can view tasks</w:t>
       </w:r>
       <w:r>
         <w:rPr>
@@ -22690,7 +22676,23 @@
           <w:sz w:val="24"/>
           <w:szCs w:val="24"/>
         </w:rPr>
-        <w:t>Users (Students, Mentors, Supervisor) can view the statistics of tasks.</w:t>
+        <w:t>Students</w:t>
+      </w:r>
+      <w:r>
+        <w:rPr>
+          <w:rFonts w:ascii="Times New Roman" w:hAnsi="Times New Roman" w:cs="Times New Roman"/>
+          <w:sz w:val="24"/>
+          <w:szCs w:val="24"/>
+        </w:rPr>
+        <w:t xml:space="preserve"> </w:t>
+      </w:r>
+      <w:r>
+        <w:rPr>
+          <w:rFonts w:ascii="Times New Roman" w:hAnsi="Times New Roman" w:cs="Times New Roman"/>
+          <w:sz w:val="24"/>
+          <w:szCs w:val="24"/>
+        </w:rPr>
+        <w:t>can view the statistics of tasks.</w:t>
       </w:r>
     </w:p>
     <w:p>
@@ -22861,6 +22863,403 @@
           <w:szCs w:val="24"/>
         </w:rPr>
       </w:pPr>
+      <w:r>
+        <w:rPr>
+          <w:rFonts w:ascii="Times New Roman" w:hAnsi="Times New Roman" w:cs="Times New Roman"/>
+          <w:b/>
+          <w:bCs/>
+          <w:sz w:val="24"/>
+          <w:szCs w:val="24"/>
+        </w:rPr>
+        <w:t>Feature #</w:t>
+      </w:r>
+      <w:r>
+        <w:rPr>
+          <w:rFonts w:ascii="Times New Roman" w:hAnsi="Times New Roman" w:cs="Times New Roman"/>
+          <w:b/>
+          <w:bCs/>
+          <w:sz w:val="24"/>
+          <w:szCs w:val="24"/>
+        </w:rPr>
+        <w:t>3</w:t>
+      </w:r>
+      <w:r>
+        <w:rPr>
+          <w:rFonts w:ascii="Times New Roman" w:hAnsi="Times New Roman" w:cs="Times New Roman"/>
+          <w:b/>
+          <w:bCs/>
+          <w:sz w:val="24"/>
+          <w:szCs w:val="24"/>
+        </w:rPr>
+        <w:t xml:space="preserve">: </w:t>
+      </w:r>
+      <w:r>
+        <w:rPr>
+          <w:rFonts w:ascii="Times New Roman" w:hAnsi="Times New Roman" w:cs="Times New Roman"/>
+          <w:b/>
+          <w:bCs/>
+          <w:sz w:val="24"/>
+          <w:szCs w:val="24"/>
+        </w:rPr>
+        <w:t>Progress tracking</w:t>
+      </w:r>
+    </w:p>
+    <w:p>
+      <w:pPr>
+        <w:pStyle w:val="ListParagraph"/>
+        <w:numPr>
+          <w:ilvl w:val="0"/>
+          <w:numId w:val="40"/>
+        </w:numPr>
+        <w:jc w:val="both"/>
+        <w:rPr>
+          <w:rFonts w:ascii="Times New Roman" w:hAnsi="Times New Roman" w:cs="Times New Roman"/>
+          <w:sz w:val="24"/>
+          <w:szCs w:val="24"/>
+        </w:rPr>
+      </w:pPr>
+      <w:r>
+        <w:rPr>
+          <w:rFonts w:ascii="Times New Roman" w:hAnsi="Times New Roman" w:cs="Times New Roman"/>
+          <w:sz w:val="24"/>
+          <w:szCs w:val="24"/>
+        </w:rPr>
+        <w:t>Student can view comments from Mentor and Supervisor.</w:t>
+      </w:r>
+    </w:p>
+    <w:p>
+      <w:pPr>
+        <w:pStyle w:val="ListParagraph"/>
+        <w:numPr>
+          <w:ilvl w:val="0"/>
+          <w:numId w:val="40"/>
+        </w:numPr>
+        <w:jc w:val="both"/>
+        <w:rPr>
+          <w:rFonts w:ascii="Times New Roman" w:hAnsi="Times New Roman" w:cs="Times New Roman"/>
+          <w:sz w:val="24"/>
+          <w:szCs w:val="24"/>
+        </w:rPr>
+      </w:pPr>
+      <w:r>
+        <w:rPr>
+          <w:rFonts w:ascii="Times New Roman" w:hAnsi="Times New Roman" w:cs="Times New Roman"/>
+          <w:sz w:val="24"/>
+          <w:szCs w:val="24"/>
+        </w:rPr>
+        <w:t>Mentors</w:t>
+      </w:r>
+      <w:r>
+        <w:rPr>
+          <w:rFonts w:ascii="Times New Roman" w:hAnsi="Times New Roman" w:cs="Times New Roman"/>
+          <w:sz w:val="24"/>
+          <w:szCs w:val="24"/>
+        </w:rPr>
+        <w:t xml:space="preserve"> and </w:t>
+      </w:r>
+      <w:r>
+        <w:rPr>
+          <w:rFonts w:ascii="Times New Roman" w:hAnsi="Times New Roman" w:cs="Times New Roman"/>
+          <w:sz w:val="24"/>
+          <w:szCs w:val="24"/>
+        </w:rPr>
+        <w:t>Supervisor</w:t>
+      </w:r>
+      <w:r>
+        <w:rPr>
+          <w:rFonts w:ascii="Times New Roman" w:hAnsi="Times New Roman" w:cs="Times New Roman"/>
+          <w:sz w:val="24"/>
+          <w:szCs w:val="24"/>
+        </w:rPr>
+        <w:t xml:space="preserve"> </w:t>
+      </w:r>
+      <w:r>
+        <w:rPr>
+          <w:rFonts w:ascii="Times New Roman" w:hAnsi="Times New Roman" w:cs="Times New Roman"/>
+          <w:sz w:val="24"/>
+          <w:szCs w:val="24"/>
+        </w:rPr>
+        <w:t>can view tasks overview of a project.</w:t>
+      </w:r>
+    </w:p>
+    <w:p>
+      <w:pPr>
+        <w:pStyle w:val="ListParagraph"/>
+        <w:numPr>
+          <w:ilvl w:val="0"/>
+          <w:numId w:val="40"/>
+        </w:numPr>
+        <w:jc w:val="both"/>
+        <w:rPr>
+          <w:rFonts w:ascii="Times New Roman" w:hAnsi="Times New Roman" w:cs="Times New Roman"/>
+          <w:sz w:val="24"/>
+          <w:szCs w:val="24"/>
+        </w:rPr>
+      </w:pPr>
+      <w:r>
+        <w:rPr>
+          <w:rFonts w:ascii="Times New Roman" w:hAnsi="Times New Roman" w:cs="Times New Roman"/>
+          <w:sz w:val="24"/>
+          <w:szCs w:val="24"/>
+        </w:rPr>
+        <w:t>Mentors</w:t>
+      </w:r>
+      <w:r>
+        <w:rPr>
+          <w:rFonts w:ascii="Times New Roman" w:hAnsi="Times New Roman" w:cs="Times New Roman"/>
+          <w:sz w:val="24"/>
+          <w:szCs w:val="24"/>
+        </w:rPr>
+        <w:t xml:space="preserve"> and </w:t>
+      </w:r>
+      <w:r>
+        <w:rPr>
+          <w:rFonts w:ascii="Times New Roman" w:hAnsi="Times New Roman" w:cs="Times New Roman"/>
+          <w:sz w:val="24"/>
+          <w:szCs w:val="24"/>
+        </w:rPr>
+        <w:t>Supervisor</w:t>
+      </w:r>
+      <w:r>
+        <w:rPr>
+          <w:rFonts w:ascii="Times New Roman" w:hAnsi="Times New Roman" w:cs="Times New Roman"/>
+          <w:sz w:val="24"/>
+          <w:szCs w:val="24"/>
+        </w:rPr>
+        <w:t xml:space="preserve"> </w:t>
+      </w:r>
+      <w:r>
+        <w:rPr>
+          <w:rFonts w:ascii="Times New Roman" w:hAnsi="Times New Roman" w:cs="Times New Roman"/>
+          <w:sz w:val="24"/>
+          <w:szCs w:val="24"/>
+        </w:rPr>
+        <w:t xml:space="preserve">can </w:t>
+      </w:r>
+      <w:r>
+        <w:rPr>
+          <w:rFonts w:ascii="Times New Roman" w:hAnsi="Times New Roman" w:cs="Times New Roman"/>
+          <w:sz w:val="24"/>
+          <w:szCs w:val="24"/>
+        </w:rPr>
+        <w:t>view the statistics of tasks.</w:t>
+      </w:r>
+    </w:p>
+    <w:p>
+      <w:pPr>
+        <w:pStyle w:val="ListParagraph"/>
+        <w:numPr>
+          <w:ilvl w:val="0"/>
+          <w:numId w:val="40"/>
+        </w:numPr>
+        <w:jc w:val="both"/>
+        <w:rPr>
+          <w:rFonts w:ascii="Times New Roman" w:hAnsi="Times New Roman" w:cs="Times New Roman"/>
+          <w:sz w:val="24"/>
+          <w:szCs w:val="24"/>
+        </w:rPr>
+      </w:pPr>
+      <w:r>
+        <w:rPr>
+          <w:rFonts w:ascii="Times New Roman" w:hAnsi="Times New Roman" w:cs="Times New Roman"/>
+          <w:sz w:val="24"/>
+          <w:szCs w:val="24"/>
+        </w:rPr>
+        <w:t>Mentor can view comments in student’s report.</w:t>
+      </w:r>
+    </w:p>
+    <w:p>
+      <w:pPr>
+        <w:pStyle w:val="ListParagraph"/>
+        <w:numPr>
+          <w:ilvl w:val="0"/>
+          <w:numId w:val="40"/>
+        </w:numPr>
+        <w:jc w:val="both"/>
+        <w:rPr>
+          <w:rFonts w:ascii="Times New Roman" w:hAnsi="Times New Roman" w:cs="Times New Roman"/>
+          <w:sz w:val="24"/>
+          <w:szCs w:val="24"/>
+        </w:rPr>
+      </w:pPr>
+      <w:r>
+        <w:rPr>
+          <w:rFonts w:ascii="Times New Roman" w:hAnsi="Times New Roman" w:cs="Times New Roman"/>
+          <w:sz w:val="24"/>
+          <w:szCs w:val="24"/>
+        </w:rPr>
+        <w:t>Mentor can add comments in student’s report.</w:t>
+      </w:r>
+    </w:p>
+    <w:p>
+      <w:pPr>
+        <w:pStyle w:val="ListParagraph"/>
+        <w:numPr>
+          <w:ilvl w:val="0"/>
+          <w:numId w:val="40"/>
+        </w:numPr>
+        <w:jc w:val="both"/>
+        <w:rPr>
+          <w:rFonts w:ascii="Times New Roman" w:hAnsi="Times New Roman" w:cs="Times New Roman"/>
+          <w:sz w:val="24"/>
+          <w:szCs w:val="24"/>
+        </w:rPr>
+      </w:pPr>
+      <w:r>
+        <w:rPr>
+          <w:rFonts w:ascii="Times New Roman" w:hAnsi="Times New Roman" w:cs="Times New Roman"/>
+          <w:sz w:val="24"/>
+          <w:szCs w:val="24"/>
+        </w:rPr>
+        <w:t>Mentor can edit comments in student’s report.</w:t>
+      </w:r>
+    </w:p>
+    <w:p>
+      <w:pPr>
+        <w:pStyle w:val="ListParagraph"/>
+        <w:numPr>
+          <w:ilvl w:val="0"/>
+          <w:numId w:val="40"/>
+        </w:numPr>
+        <w:jc w:val="both"/>
+        <w:rPr>
+          <w:rFonts w:ascii="Times New Roman" w:hAnsi="Times New Roman" w:cs="Times New Roman"/>
+          <w:sz w:val="24"/>
+          <w:szCs w:val="24"/>
+        </w:rPr>
+      </w:pPr>
+      <w:r>
+        <w:rPr>
+          <w:rFonts w:ascii="Times New Roman" w:hAnsi="Times New Roman" w:cs="Times New Roman"/>
+          <w:sz w:val="24"/>
+          <w:szCs w:val="24"/>
+        </w:rPr>
+        <w:t>Mentor can delete comments in student’s report.</w:t>
+      </w:r>
+    </w:p>
+    <w:p>
+      <w:pPr>
+        <w:pStyle w:val="ListParagraph"/>
+        <w:numPr>
+          <w:ilvl w:val="0"/>
+          <w:numId w:val="40"/>
+        </w:numPr>
+        <w:jc w:val="both"/>
+        <w:rPr>
+          <w:rFonts w:ascii="Times New Roman" w:hAnsi="Times New Roman" w:cs="Times New Roman"/>
+          <w:sz w:val="24"/>
+          <w:szCs w:val="24"/>
+        </w:rPr>
+      </w:pPr>
+      <w:r>
+        <w:rPr>
+          <w:rFonts w:ascii="Times New Roman" w:hAnsi="Times New Roman" w:cs="Times New Roman"/>
+          <w:sz w:val="24"/>
+          <w:szCs w:val="24"/>
+        </w:rPr>
+        <w:t>Supervisor</w:t>
+      </w:r>
+      <w:r>
+        <w:rPr>
+          <w:rFonts w:ascii="Times New Roman" w:hAnsi="Times New Roman" w:cs="Times New Roman"/>
+          <w:sz w:val="24"/>
+          <w:szCs w:val="24"/>
+        </w:rPr>
+        <w:t xml:space="preserve"> can view comments in student’s report.</w:t>
+      </w:r>
+    </w:p>
+    <w:p>
+      <w:pPr>
+        <w:pStyle w:val="ListParagraph"/>
+        <w:numPr>
+          <w:ilvl w:val="0"/>
+          <w:numId w:val="40"/>
+        </w:numPr>
+        <w:jc w:val="both"/>
+        <w:rPr>
+          <w:rFonts w:ascii="Times New Roman" w:hAnsi="Times New Roman" w:cs="Times New Roman"/>
+          <w:sz w:val="24"/>
+          <w:szCs w:val="24"/>
+        </w:rPr>
+      </w:pPr>
+      <w:r>
+        <w:rPr>
+          <w:rFonts w:ascii="Times New Roman" w:hAnsi="Times New Roman" w:cs="Times New Roman"/>
+          <w:sz w:val="24"/>
+          <w:szCs w:val="24"/>
+        </w:rPr>
+        <w:t>Supervisor</w:t>
+      </w:r>
+      <w:r>
+        <w:rPr>
+          <w:rFonts w:ascii="Times New Roman" w:hAnsi="Times New Roman" w:cs="Times New Roman"/>
+          <w:sz w:val="24"/>
+          <w:szCs w:val="24"/>
+        </w:rPr>
+        <w:t xml:space="preserve"> can add comments in student’s report.</w:t>
+      </w:r>
+    </w:p>
+    <w:p>
+      <w:pPr>
+        <w:pStyle w:val="ListParagraph"/>
+        <w:numPr>
+          <w:ilvl w:val="0"/>
+          <w:numId w:val="40"/>
+        </w:numPr>
+        <w:jc w:val="both"/>
+        <w:rPr>
+          <w:rFonts w:ascii="Times New Roman" w:hAnsi="Times New Roman" w:cs="Times New Roman"/>
+          <w:sz w:val="24"/>
+          <w:szCs w:val="24"/>
+        </w:rPr>
+      </w:pPr>
+      <w:r>
+        <w:rPr>
+          <w:rFonts w:ascii="Times New Roman" w:hAnsi="Times New Roman" w:cs="Times New Roman"/>
+          <w:sz w:val="24"/>
+          <w:szCs w:val="24"/>
+        </w:rPr>
+        <w:t>Supervisor</w:t>
+      </w:r>
+      <w:r>
+        <w:rPr>
+          <w:rFonts w:ascii="Times New Roman" w:hAnsi="Times New Roman" w:cs="Times New Roman"/>
+          <w:sz w:val="24"/>
+          <w:szCs w:val="24"/>
+        </w:rPr>
+        <w:t xml:space="preserve"> can edit comments in student’s report.</w:t>
+      </w:r>
+    </w:p>
+    <w:p>
+      <w:pPr>
+        <w:pStyle w:val="ListParagraph"/>
+        <w:numPr>
+          <w:ilvl w:val="0"/>
+          <w:numId w:val="40"/>
+        </w:numPr>
+        <w:jc w:val="both"/>
+        <w:rPr>
+          <w:rFonts w:ascii="Times New Roman" w:hAnsi="Times New Roman" w:cs="Times New Roman"/>
+          <w:sz w:val="24"/>
+          <w:szCs w:val="24"/>
+        </w:rPr>
+      </w:pPr>
+      <w:r>
+        <w:rPr>
+          <w:rFonts w:ascii="Times New Roman" w:hAnsi="Times New Roman" w:cs="Times New Roman"/>
+          <w:sz w:val="24"/>
+          <w:szCs w:val="24"/>
+        </w:rPr>
+        <w:t>Supervisor</w:t>
+      </w:r>
+      <w:r>
+        <w:rPr>
+          <w:rFonts w:ascii="Times New Roman" w:hAnsi="Times New Roman" w:cs="Times New Roman"/>
+          <w:sz w:val="24"/>
+          <w:szCs w:val="24"/>
+        </w:rPr>
+        <w:t xml:space="preserve"> can delete comments in student’s report.</w:t>
+      </w:r>
     </w:p>
     <w:p>
       <w:pPr>
@@ -22892,7 +23291,7 @@
           <w:sz w:val="24"/>
           <w:szCs w:val="24"/>
         </w:rPr>
-        <w:t>3</w:t>
+        <w:t>4</w:t>
       </w:r>
       <w:r>
         <w:rPr>
@@ -22984,292 +23383,6 @@
     </w:p>
     <w:p>
       <w:pPr>
-        <w:jc w:val="both"/>
-        <w:rPr>
-          <w:rFonts w:ascii="Times New Roman" w:hAnsi="Times New Roman" w:cs="Times New Roman"/>
-          <w:b/>
-          <w:bCs/>
-          <w:sz w:val="24"/>
-          <w:szCs w:val="24"/>
-        </w:rPr>
-      </w:pPr>
-    </w:p>
-    <w:p>
-      <w:pPr>
-        <w:ind w:left="2160"/>
-        <w:jc w:val="both"/>
-        <w:rPr>
-          <w:rFonts w:ascii="Times New Roman" w:hAnsi="Times New Roman" w:cs="Times New Roman"/>
-          <w:b/>
-          <w:bCs/>
-          <w:sz w:val="24"/>
-          <w:szCs w:val="24"/>
-        </w:rPr>
-      </w:pPr>
-      <w:r>
-        <w:rPr>
-          <w:rFonts w:ascii="Times New Roman" w:hAnsi="Times New Roman" w:cs="Times New Roman"/>
-          <w:b/>
-          <w:bCs/>
-          <w:sz w:val="24"/>
-          <w:szCs w:val="24"/>
-        </w:rPr>
-        <w:t>Feature #4</w:t>
-      </w:r>
-      <w:r>
-        <w:rPr>
-          <w:rFonts w:ascii="Times New Roman" w:hAnsi="Times New Roman" w:cs="Times New Roman"/>
-          <w:b/>
-          <w:bCs/>
-          <w:sz w:val="24"/>
-          <w:szCs w:val="24"/>
-        </w:rPr>
-        <w:t>: Comments management</w:t>
-      </w:r>
-    </w:p>
-    <w:p>
-      <w:pPr>
-        <w:pStyle w:val="ListParagraph"/>
-        <w:numPr>
-          <w:ilvl w:val="0"/>
-          <w:numId w:val="40"/>
-        </w:numPr>
-        <w:jc w:val="both"/>
-        <w:rPr>
-          <w:rFonts w:ascii="Times New Roman" w:hAnsi="Times New Roman" w:cs="Times New Roman"/>
-          <w:sz w:val="24"/>
-          <w:szCs w:val="24"/>
-        </w:rPr>
-      </w:pPr>
-      <w:r>
-        <w:rPr>
-          <w:rFonts w:ascii="Times New Roman" w:hAnsi="Times New Roman" w:cs="Times New Roman"/>
-          <w:sz w:val="24"/>
-          <w:szCs w:val="24"/>
-        </w:rPr>
-        <w:t>Student can view comments from Mentor and Supervisor.</w:t>
-      </w:r>
-      <w:bookmarkStart w:id="63" w:name="_GoBack"/>
-      <w:bookmarkEnd w:id="63"/>
-    </w:p>
-    <w:p>
-      <w:pPr>
-        <w:pStyle w:val="ListParagraph"/>
-        <w:numPr>
-          <w:ilvl w:val="0"/>
-          <w:numId w:val="40"/>
-        </w:numPr>
-        <w:jc w:val="both"/>
-        <w:rPr>
-          <w:rFonts w:ascii="Times New Roman" w:hAnsi="Times New Roman" w:cs="Times New Roman"/>
-          <w:sz w:val="24"/>
-          <w:szCs w:val="24"/>
-        </w:rPr>
-      </w:pPr>
-      <w:r>
-        <w:rPr>
-          <w:rFonts w:ascii="Times New Roman" w:hAnsi="Times New Roman" w:cs="Times New Roman"/>
-          <w:sz w:val="24"/>
-          <w:szCs w:val="24"/>
-        </w:rPr>
-        <w:t>Mentor can view comments in student’s report.</w:t>
-      </w:r>
-    </w:p>
-    <w:p>
-      <w:pPr>
-        <w:pStyle w:val="ListParagraph"/>
-        <w:numPr>
-          <w:ilvl w:val="0"/>
-          <w:numId w:val="40"/>
-        </w:numPr>
-        <w:jc w:val="both"/>
-        <w:rPr>
-          <w:rFonts w:ascii="Times New Roman" w:hAnsi="Times New Roman" w:cs="Times New Roman"/>
-          <w:sz w:val="24"/>
-          <w:szCs w:val="24"/>
-        </w:rPr>
-      </w:pPr>
-      <w:r>
-        <w:rPr>
-          <w:rFonts w:ascii="Times New Roman" w:hAnsi="Times New Roman" w:cs="Times New Roman"/>
-          <w:sz w:val="24"/>
-          <w:szCs w:val="24"/>
-        </w:rPr>
-        <w:t>Mentor can add comments in student’s report.</w:t>
-      </w:r>
-    </w:p>
-    <w:p>
-      <w:pPr>
-        <w:pStyle w:val="ListParagraph"/>
-        <w:numPr>
-          <w:ilvl w:val="0"/>
-          <w:numId w:val="40"/>
-        </w:numPr>
-        <w:jc w:val="both"/>
-        <w:rPr>
-          <w:rFonts w:ascii="Times New Roman" w:hAnsi="Times New Roman" w:cs="Times New Roman"/>
-          <w:sz w:val="24"/>
-          <w:szCs w:val="24"/>
-        </w:rPr>
-      </w:pPr>
-      <w:r>
-        <w:rPr>
-          <w:rFonts w:ascii="Times New Roman" w:hAnsi="Times New Roman" w:cs="Times New Roman"/>
-          <w:sz w:val="24"/>
-          <w:szCs w:val="24"/>
-        </w:rPr>
-        <w:t>Mentor can edit comments in student’s report.</w:t>
-      </w:r>
-    </w:p>
-    <w:p>
-      <w:pPr>
-        <w:pStyle w:val="ListParagraph"/>
-        <w:numPr>
-          <w:ilvl w:val="0"/>
-          <w:numId w:val="40"/>
-        </w:numPr>
-        <w:jc w:val="both"/>
-        <w:rPr>
-          <w:rFonts w:ascii="Times New Roman" w:hAnsi="Times New Roman" w:cs="Times New Roman"/>
-          <w:sz w:val="24"/>
-          <w:szCs w:val="24"/>
-        </w:rPr>
-      </w:pPr>
-      <w:r>
-        <w:rPr>
-          <w:rFonts w:ascii="Times New Roman" w:hAnsi="Times New Roman" w:cs="Times New Roman"/>
-          <w:sz w:val="24"/>
-          <w:szCs w:val="24"/>
-        </w:rPr>
-        <w:t>Mentor can delete comments in student’s report.</w:t>
-      </w:r>
-    </w:p>
-    <w:p>
-      <w:pPr>
-        <w:pStyle w:val="ListParagraph"/>
-        <w:numPr>
-          <w:ilvl w:val="0"/>
-          <w:numId w:val="40"/>
-        </w:numPr>
-        <w:jc w:val="both"/>
-        <w:rPr>
-          <w:rFonts w:ascii="Times New Roman" w:hAnsi="Times New Roman" w:cs="Times New Roman"/>
-          <w:sz w:val="24"/>
-          <w:szCs w:val="24"/>
-        </w:rPr>
-      </w:pPr>
-      <w:r>
-        <w:rPr>
-          <w:rFonts w:ascii="Times New Roman" w:hAnsi="Times New Roman" w:cs="Times New Roman"/>
-          <w:sz w:val="24"/>
-          <w:szCs w:val="24"/>
-        </w:rPr>
-        <w:t>Supervisor</w:t>
-      </w:r>
-      <w:r>
-        <w:rPr>
-          <w:rFonts w:ascii="Times New Roman" w:hAnsi="Times New Roman" w:cs="Times New Roman"/>
-          <w:sz w:val="24"/>
-          <w:szCs w:val="24"/>
-        </w:rPr>
-        <w:t xml:space="preserve"> can view comments in student’s report.</w:t>
-      </w:r>
-    </w:p>
-    <w:p>
-      <w:pPr>
-        <w:pStyle w:val="ListParagraph"/>
-        <w:numPr>
-          <w:ilvl w:val="0"/>
-          <w:numId w:val="40"/>
-        </w:numPr>
-        <w:jc w:val="both"/>
-        <w:rPr>
-          <w:rFonts w:ascii="Times New Roman" w:hAnsi="Times New Roman" w:cs="Times New Roman"/>
-          <w:sz w:val="24"/>
-          <w:szCs w:val="24"/>
-        </w:rPr>
-      </w:pPr>
-      <w:r>
-        <w:rPr>
-          <w:rFonts w:ascii="Times New Roman" w:hAnsi="Times New Roman" w:cs="Times New Roman"/>
-          <w:sz w:val="24"/>
-          <w:szCs w:val="24"/>
-        </w:rPr>
-        <w:t>Supervisor</w:t>
-      </w:r>
-      <w:r>
-        <w:rPr>
-          <w:rFonts w:ascii="Times New Roman" w:hAnsi="Times New Roman" w:cs="Times New Roman"/>
-          <w:sz w:val="24"/>
-          <w:szCs w:val="24"/>
-        </w:rPr>
-        <w:t xml:space="preserve"> can add comments in student’s report.</w:t>
-      </w:r>
-    </w:p>
-    <w:p>
-      <w:pPr>
-        <w:pStyle w:val="ListParagraph"/>
-        <w:numPr>
-          <w:ilvl w:val="0"/>
-          <w:numId w:val="40"/>
-        </w:numPr>
-        <w:jc w:val="both"/>
-        <w:rPr>
-          <w:rFonts w:ascii="Times New Roman" w:hAnsi="Times New Roman" w:cs="Times New Roman"/>
-          <w:sz w:val="24"/>
-          <w:szCs w:val="24"/>
-        </w:rPr>
-      </w:pPr>
-      <w:r>
-        <w:rPr>
-          <w:rFonts w:ascii="Times New Roman" w:hAnsi="Times New Roman" w:cs="Times New Roman"/>
-          <w:sz w:val="24"/>
-          <w:szCs w:val="24"/>
-        </w:rPr>
-        <w:t>Supervisor</w:t>
-      </w:r>
-      <w:r>
-        <w:rPr>
-          <w:rFonts w:ascii="Times New Roman" w:hAnsi="Times New Roman" w:cs="Times New Roman"/>
-          <w:sz w:val="24"/>
-          <w:szCs w:val="24"/>
-        </w:rPr>
-        <w:t xml:space="preserve"> can edit comments in student’s report.</w:t>
-      </w:r>
-    </w:p>
-    <w:p>
-      <w:pPr>
-        <w:pStyle w:val="ListParagraph"/>
-        <w:numPr>
-          <w:ilvl w:val="0"/>
-          <w:numId w:val="40"/>
-        </w:numPr>
-        <w:jc w:val="both"/>
-        <w:rPr>
-          <w:rFonts w:ascii="Times New Roman" w:hAnsi="Times New Roman" w:cs="Times New Roman"/>
-          <w:sz w:val="24"/>
-          <w:szCs w:val="24"/>
-        </w:rPr>
-      </w:pPr>
-      <w:r>
-        <w:rPr>
-          <w:rFonts w:ascii="Times New Roman" w:hAnsi="Times New Roman" w:cs="Times New Roman"/>
-          <w:sz w:val="24"/>
-          <w:szCs w:val="24"/>
-        </w:rPr>
-        <w:t>Supervisor</w:t>
-      </w:r>
-      <w:r>
-        <w:rPr>
-          <w:rFonts w:ascii="Times New Roman" w:hAnsi="Times New Roman" w:cs="Times New Roman"/>
-          <w:sz w:val="24"/>
-          <w:szCs w:val="24"/>
-        </w:rPr>
-        <w:t xml:space="preserve"> can delete comments in student’s report.</w:t>
-      </w:r>
-    </w:p>
-    <w:p>
-      <w:pPr>
         <w:ind w:left="2160"/>
         <w:jc w:val="both"/>
         <w:rPr>
@@ -23436,7 +23549,6 @@
           <w:sz w:val="24"/>
           <w:szCs w:val="24"/>
         </w:rPr>
-        <w:lastRenderedPageBreak/>
         <w:t>Users can generate a printable monthly report</w:t>
       </w:r>
       <w:r>
@@ -23519,6 +23631,7 @@
           <w:sz w:val="24"/>
           <w:szCs w:val="24"/>
         </w:rPr>
+        <w:lastRenderedPageBreak/>
         <w:t xml:space="preserve">Users can receive activities notification message </w:t>
       </w:r>
       <w:r>
@@ -24011,27 +24124,14 @@
       <w:r>
         <w:t xml:space="preserve">Figure </w:t>
       </w:r>
-      <w:r>
-        <w:fldChar w:fldCharType="begin"/>
-      </w:r>
-      <w:r>
-        <w:instrText xml:space="preserve"> SEQ Figure \* ARABIC </w:instrText>
-      </w:r>
-      <w:r>
-        <w:fldChar w:fldCharType="separate"/>
-      </w:r>
-      <w:r>
-        <w:rPr>
-          <w:noProof/>
-        </w:rPr>
-        <w:t>21</w:t>
-      </w:r>
-      <w:r>
-        <w:rPr>
-          <w:noProof/>
-        </w:rPr>
-        <w:fldChar w:fldCharType="end"/>
-      </w:r>
+      <w:fldSimple w:instr=" SEQ Figure \* ARABIC ">
+        <w:r>
+          <w:rPr>
+            <w:noProof/>
+          </w:rPr>
+          <w:t>21</w:t>
+        </w:r>
+      </w:fldSimple>
       <w:r>
         <w:rPr>
           <w:noProof/>
@@ -24249,16 +24349,7 @@
           <w:sz w:val="24"/>
           <w:szCs w:val="24"/>
         </w:rPr>
-        <w:t xml:space="preserve">Instead, development begins by specifying and implementing just part of the software, which is then reviewed in order to identify further requirements. </w:t>
-      </w:r>
-      <w:r>
-        <w:rPr>
-          <w:rFonts w:ascii="Times New Roman" w:hAnsi="Times New Roman" w:cs="Times New Roman"/>
-          <w:sz w:val="24"/>
-          <w:szCs w:val="24"/>
-        </w:rPr>
-        <w:lastRenderedPageBreak/>
-        <w:t>This process is then repeated, producing a new version of the software at the end of each iteration of the model.</w:t>
+        <w:t>Instead, development begins by specifying and implementing just part of the software, which is then reviewed in order to identify further requirements. This process is then repeated, producing a new version of the software at the end of each iteration of the model.</w:t>
       </w:r>
       <w:sdt>
         <w:sdtPr>
@@ -24349,7 +24440,16 @@
           <w:sz w:val="24"/>
           <w:szCs w:val="24"/>
         </w:rPr>
-        <w:t xml:space="preserve">  The reasons we selected this model are that some functionalities can be early and fast developed in the software life cycle. As we mention above, this model does not require full specification of requirements, so that we create a high-level design before building and designing an entire system. Later on, we design and built a structure and design based on what we had built. Furthermore, we are able to build and improve the system step by step to avoid the defects at early stages.</w:t>
+        <w:t xml:space="preserve">  The reasons we selected this model are that some functionalities can be early and fast developed in the software life cycle. As we mention above, this model does not </w:t>
+      </w:r>
+      <w:r>
+        <w:rPr>
+          <w:rFonts w:ascii="Times New Roman" w:hAnsi="Times New Roman" w:cs="Times New Roman"/>
+          <w:sz w:val="24"/>
+          <w:szCs w:val="24"/>
+        </w:rPr>
+        <w:lastRenderedPageBreak/>
+        <w:t>require full specification of requirements, so that we create a high-level design before building and designing an entire system. Later on, we design and built a structure and design based on what we had built. Furthermore, we are able to build and improve the system step by step to avoid the defects at early stages.</w:t>
       </w:r>
     </w:p>
     <w:p>
@@ -25108,7 +25208,7 @@
             <v:path o:extrusionok="f" gradientshapeok="t" o:connecttype="rect"/>
             <o:lock v:ext="edit" aspectratio="t"/>
           </v:shapetype>
-          <v:shape id="_x0000_i1025" type="#_x0000_t75" style="width:269.3pt;height:614.15pt;mso-left-percent:-10001;mso-top-percent:-10001;mso-position-horizontal:absolute;mso-position-horizontal-relative:char;mso-position-vertical:absolute;mso-position-vertical-relative:line;mso-left-percent:-10001;mso-top-percent:-10001">
+          <v:shape id="_x0000_i1025" type="#_x0000_t75" style="width:269.3pt;height:614.2pt;mso-left-percent:-10001;mso-top-percent:-10001;mso-position-horizontal:absolute;mso-position-horizontal-relative:char;mso-position-vertical:absolute;mso-position-vertical-relative:line;mso-left-percent:-10001;mso-top-percent:-10001">
             <v:imagedata r:id="rId42" o:title="1"/>
           </v:shape>
         </w:pict>
@@ -29032,11 +29132,11 @@
   <w:abstractNum w:abstractNumId="7">
     <w:nsid w:val="15C900BC"/>
     <w:multiLevelType w:val="hybridMultilevel"/>
-    <w:tmpl w:val="C30AC74C"/>
-    <w:lvl w:ilvl="0" w:tplc="9B08F500">
+    <w:tmpl w:val="C5E8E66E"/>
+    <w:lvl w:ilvl="0" w:tplc="43A81260">
       <w:start w:val="1"/>
       <w:numFmt w:val="decimal"/>
-      <w:lvlText w:val="4.%1  "/>
+      <w:lvlText w:val="3.%1  "/>
       <w:lvlJc w:val="left"/>
       <w:pPr>
         <w:ind w:left="2520" w:hanging="360"/>
@@ -30757,11 +30857,11 @@
   <w:abstractNum w:abstractNumId="25">
     <w:nsid w:val="4F7A4353"/>
     <w:multiLevelType w:val="hybridMultilevel"/>
-    <w:tmpl w:val="BCF481BE"/>
-    <w:lvl w:ilvl="0" w:tplc="43A81260">
+    <w:tmpl w:val="26BE9764"/>
+    <w:lvl w:ilvl="0" w:tplc="9A2AC6BA">
       <w:start w:val="1"/>
       <w:numFmt w:val="decimal"/>
-      <w:lvlText w:val="3.%1  "/>
+      <w:lvlText w:val="4.%1  "/>
       <w:lvlJc w:val="left"/>
       <w:pPr>
         <w:ind w:left="2520" w:hanging="360"/>
@@ -34606,7 +34706,7 @@
 </file>
 
 <file path=customXml/itemProps1.xml><?xml version="1.0" encoding="utf-8"?>
-<ds:datastoreItem xmlns:ds="http://schemas.openxmlformats.org/officeDocument/2006/customXml" ds:itemID="{037C3512-7252-4BA8-97B6-0B681592DD9B}">
+<ds:datastoreItem xmlns:ds="http://schemas.openxmlformats.org/officeDocument/2006/customXml" ds:itemID="{D808F6AE-07A9-403B-A23B-BF9F0285DD68}">
   <ds:schemaRefs>
     <ds:schemaRef ds:uri="http://schemas.openxmlformats.org/officeDocument/2006/bibliography"/>
   </ds:schemaRefs>

</xml_diff>